<commit_message>
changed equal and operator buttons logic
</commit_message>
<xml_diff>
--- a/Odin Calculator.docx
+++ b/Odin Calculator.docx
@@ -64,11 +64,13 @@
         <w:ind w:left="720"/>
         <w:rPr>
           <w:rFonts w:ascii="Times" w:hAnsi="Times" w:cs="Times"/>
+          <w:highlight w:val="cyan"/>
         </w:rPr>
       </w:pPr>
       <w:r>
         <w:rPr>
           <w:rFonts w:ascii="Times" w:hAnsi="Times" w:cs="Times"/>
+          <w:highlight w:val="cyan"/>
         </w:rPr>
         <w:t>After firing operate(), entering a new operator, a new number and then “=” should change operandA to outcome, operator to new operator, operandB to new operandB, and outcome to result from operate() (Change in operandA and operator).</w:t>
       </w:r>
@@ -83,11 +85,13 @@
         <w:ind w:left="720"/>
         <w:rPr>
           <w:rFonts w:ascii="Times" w:hAnsi="Times" w:cs="Times"/>
+          <w:highlight w:val="cyan"/>
         </w:rPr>
       </w:pPr>
       <w:r>
         <w:rPr>
           <w:rFonts w:ascii="Times" w:hAnsi="Times" w:cs="Times"/>
+          <w:highlight w:val="cyan"/>
         </w:rPr>
         <w:t>After firing operate(), entering a new number, operator and another new number and then “=” should change operandA to operandA, operator to operator, operandB to operand and outcome to result from operate() (Change in operandA, operator and operandB).</w:t>
       </w:r>

</xml_diff>

<commit_message>
changed the logic for operator and equal buttons
</commit_message>
<xml_diff>
--- a/Odin Calculator.docx
+++ b/Odin Calculator.docx
@@ -30,10 +30,14 @@
           <w:numId w:val="2"/>
         </w:numPr>
         <w:ind w:left="720"/>
+        <w:rPr>
+          <w:highlight w:val="cyan"/>
+        </w:rPr>
       </w:pPr>
       <w:r>
         <w:rPr>
           <w:rFonts w:ascii="Times" w:hAnsi="Times" w:cs="Times"/>
+          <w:highlight w:val="cyan"/>
         </w:rPr>
         <w:t>After firing operate(), entering a new number and then “=” should change operandA to the new number and outcome to result from operate(), keep operator and operandB the same. (Change in operandA)</w:t>
       </w:r>

</xml_diff>

<commit_message>
changed the logic for operator buttons
</commit_message>
<xml_diff>
--- a/Odin Calculator.docx
+++ b/Odin Calculator.docx
@@ -50,10 +50,14 @@
           <w:numId w:val="2"/>
         </w:numPr>
         <w:ind w:left="720"/>
-      </w:pPr>
-      <w:r>
-        <w:rPr>
-          <w:rFonts w:ascii="Times" w:hAnsi="Times" w:cs="Times"/>
+        <w:rPr>
+          <w:highlight w:val="cyan"/>
+        </w:rPr>
+      </w:pPr>
+      <w:r>
+        <w:rPr>
+          <w:rFonts w:ascii="Times" w:hAnsi="Times" w:cs="Times"/>
+          <w:highlight w:val="cyan"/>
         </w:rPr>
         <w:t>After firing operate(), entering a new operator and then “=” should change operandA to outcome, operandB to operandA and outcome to result from operate(), keep operator the same. (Change in operator)</w:t>
       </w:r>
@@ -76,7 +80,39 @@
           <w:rFonts w:ascii="Times" w:hAnsi="Times" w:cs="Times"/>
           <w:highlight w:val="cyan"/>
         </w:rPr>
-        <w:t>After firing operate(), entering a new operator, a new number and then “=” should change operandA to outcome, operator to new operator, operandB to new operandB, and outcome to result from operate() (Change in operandA and operator).</w:t>
+        <w:t xml:space="preserve">After firing </w:t>
+      </w:r>
+      <w:proofErr w:type="gramStart"/>
+      <w:r>
+        <w:rPr>
+          <w:rFonts w:ascii="Times" w:hAnsi="Times" w:cs="Times"/>
+          <w:highlight w:val="cyan"/>
+        </w:rPr>
+        <w:t>operate(</w:t>
+      </w:r>
+      <w:proofErr w:type="gramEnd"/>
+      <w:r>
+        <w:rPr>
+          <w:rFonts w:ascii="Times" w:hAnsi="Times" w:cs="Times"/>
+          <w:highlight w:val="cyan"/>
+        </w:rPr>
+        <w:t xml:space="preserve">), entering a new operator, a new number and then “=” should change operandA to outcome, operator to new operator, operandB to new operandB, and outcome to result from operate() (Change in </w:t>
+      </w:r>
+      <w:proofErr w:type="spellStart"/>
+      <w:r>
+        <w:rPr>
+          <w:rFonts w:ascii="Times" w:hAnsi="Times" w:cs="Times"/>
+          <w:highlight w:val="cyan"/>
+        </w:rPr>
+        <w:t>operandA</w:t>
+      </w:r>
+      <w:proofErr w:type="spellEnd"/>
+      <w:r>
+        <w:rPr>
+          <w:rFonts w:ascii="Times" w:hAnsi="Times" w:cs="Times"/>
+          <w:highlight w:val="cyan"/>
+        </w:rPr>
+        <w:t xml:space="preserve"> and operator).</w:t>
       </w:r>
     </w:p>
     <w:p>
@@ -89,15 +125,138 @@
         <w:ind w:left="720"/>
         <w:rPr>
           <w:rFonts w:ascii="Times" w:hAnsi="Times" w:cs="Times"/>
-          <w:highlight w:val="cyan"/>
-        </w:rPr>
-      </w:pPr>
-      <w:r>
-        <w:rPr>
-          <w:rFonts w:ascii="Times" w:hAnsi="Times" w:cs="Times"/>
-          <w:highlight w:val="cyan"/>
-        </w:rPr>
-        <w:t>After firing operate(), entering a new number, operator and another new number and then “=” should change operandA to operandA, operator to operator, operandB to operand and outcome to result from operate() (Change in operandA, operator and operandB).</w:t>
+        </w:rPr>
+      </w:pPr>
+      <w:r>
+        <w:rPr>
+          <w:rFonts w:ascii="Times" w:hAnsi="Times" w:cs="Times"/>
+        </w:rPr>
+        <w:t>A</w:t>
+      </w:r>
+      <w:r>
+        <w:rPr>
+          <w:rFonts w:ascii="Times" w:hAnsi="Times" w:cs="Times"/>
+        </w:rPr>
+        <w:t xml:space="preserve">fter firing </w:t>
+      </w:r>
+      <w:proofErr w:type="gramStart"/>
+      <w:r>
+        <w:rPr>
+          <w:rFonts w:ascii="Times" w:hAnsi="Times" w:cs="Times"/>
+        </w:rPr>
+        <w:t>operate(</w:t>
+      </w:r>
+      <w:proofErr w:type="gramEnd"/>
+      <w:r>
+        <w:rPr>
+          <w:rFonts w:ascii="Times" w:hAnsi="Times" w:cs="Times"/>
+        </w:rPr>
+        <w:t>), entering a new number</w:t>
+      </w:r>
+      <w:r>
+        <w:rPr>
+          <w:rFonts w:ascii="Times" w:hAnsi="Times" w:cs="Times"/>
+        </w:rPr>
+        <w:t>, a new operator  and then “=” should change</w:t>
+      </w:r>
+      <w:r>
+        <w:rPr>
+          <w:rFonts w:ascii="Times" w:hAnsi="Times" w:cs="Times"/>
+        </w:rPr>
+        <w:t xml:space="preserve"> </w:t>
+      </w:r>
+      <w:proofErr w:type="spellStart"/>
+      <w:r>
+        <w:rPr>
+          <w:rFonts w:ascii="Times" w:hAnsi="Times" w:cs="Times"/>
+        </w:rPr>
+        <w:t>operandA</w:t>
+      </w:r>
+      <w:proofErr w:type="spellEnd"/>
+      <w:r>
+        <w:rPr>
+          <w:rFonts w:ascii="Times" w:hAnsi="Times" w:cs="Times"/>
+        </w:rPr>
+        <w:t xml:space="preserve"> to outcome, operator to new operator, operand to </w:t>
+      </w:r>
+      <w:proofErr w:type="spellStart"/>
+      <w:r>
+        <w:rPr>
+          <w:rFonts w:ascii="Times" w:hAnsi="Times" w:cs="Times"/>
+        </w:rPr>
+        <w:t>operandA</w:t>
+      </w:r>
+      <w:proofErr w:type="spellEnd"/>
+      <w:r>
+        <w:rPr>
+          <w:rFonts w:ascii="Times" w:hAnsi="Times" w:cs="Times"/>
+        </w:rPr>
+        <w:t xml:space="preserve">, and outcome to result from operate() (Change in </w:t>
+      </w:r>
+      <w:proofErr w:type="spellStart"/>
+      <w:r>
+        <w:rPr>
+          <w:rFonts w:ascii="Times" w:hAnsi="Times" w:cs="Times"/>
+        </w:rPr>
+        <w:t>operandA</w:t>
+      </w:r>
+      <w:proofErr w:type="spellEnd"/>
+      <w:r>
+        <w:rPr>
+          <w:rFonts w:ascii="Times" w:hAnsi="Times" w:cs="Times"/>
+        </w:rPr>
+        <w:t xml:space="preserve">, operator and </w:t>
+      </w:r>
+      <w:proofErr w:type="spellStart"/>
+      <w:r>
+        <w:rPr>
+          <w:rFonts w:ascii="Times" w:hAnsi="Times" w:cs="Times"/>
+        </w:rPr>
+        <w:t>operandB</w:t>
+      </w:r>
+      <w:proofErr w:type="spellEnd"/>
+      <w:r>
+        <w:rPr>
+          <w:rFonts w:ascii="Times" w:hAnsi="Times" w:cs="Times"/>
+        </w:rPr>
+        <w:t xml:space="preserve">). </w:t>
+      </w:r>
+    </w:p>
+    <w:p>
+      <w:pPr>
+        <w:pStyle w:val="ListParagraph"/>
+        <w:numPr>
+          <w:ilvl w:val="0"/>
+          <w:numId w:val="2"/>
+        </w:numPr>
+        <w:ind w:left="720"/>
+        <w:rPr>
+          <w:rFonts w:ascii="Times" w:hAnsi="Times" w:cs="Times"/>
+          <w:highlight w:val="cyan"/>
+        </w:rPr>
+      </w:pPr>
+      <w:r>
+        <w:rPr>
+          <w:rFonts w:ascii="Times" w:hAnsi="Times" w:cs="Times"/>
+          <w:highlight w:val="cyan"/>
+        </w:rPr>
+        <w:t xml:space="preserve">After firing </w:t>
+      </w:r>
+      <w:proofErr w:type="gramStart"/>
+      <w:r>
+        <w:rPr>
+          <w:rFonts w:ascii="Times" w:hAnsi="Times" w:cs="Times"/>
+          <w:highlight w:val="cyan"/>
+        </w:rPr>
+        <w:t>operate(</w:t>
+      </w:r>
+      <w:proofErr w:type="gramEnd"/>
+      <w:r>
+        <w:rPr>
+          <w:rFonts w:ascii="Times" w:hAnsi="Times" w:cs="Times"/>
+          <w:highlight w:val="cyan"/>
+        </w:rPr>
+        <w:t>), entering a new number, operator and another new number and then “=” should change operandA to operandA, operator to operator, operandB to operand and outcome to result from operate() (Change in operandA, operator and operandB).</w:t>
       </w:r>
     </w:p>
     <w:p/>

</xml_diff>